<commit_message>
big update and finally story organisation
</commit_message>
<xml_diff>
--- a/Story (Writing)/Text Based Story.docx
+++ b/Story (Writing)/Text Based Story.docx
@@ -47,12 +47,15 @@
             <w:fldChar w:fldCharType="begin"/>
           </w:r>
           <w:r>
+            <w:rPr>
+              <w:lang/>
+            </w:rPr>
             <w:instrText xml:space="preserve"> TOC \o "1-6" \h \z \u </w:instrText>
           </w:r>
           <w:r>
             <w:fldChar w:fldCharType="separate"/>
           </w:r>
-          <w:hyperlink w:anchor="_Toc96602432" w:history="1">
+          <w:hyperlink w:anchor="_Toc96624820" w:history="1">
             <w:r>
               <w:rPr>
                 <w:rStyle w:val="Hyperlink"/>
@@ -79,7 +82,7 @@
                 <w:noProof/>
                 <w:webHidden/>
               </w:rPr>
-              <w:instrText xml:space="preserve"> PAGEREF _Toc96602432 \h </w:instrText>
+              <w:instrText xml:space="preserve"> PAGEREF _Toc96624820 \h </w:instrText>
             </w:r>
             <w:r>
               <w:rPr>
@@ -122,7 +125,7 @@
               <w:lang w:eastAsia="de-AT"/>
             </w:rPr>
           </w:pPr>
-          <w:hyperlink w:anchor="_Toc96602433" w:history="1">
+          <w:hyperlink w:anchor="_Toc96624821" w:history="1">
             <w:r>
               <w:rPr>
                 <w:rStyle w:val="Hyperlink"/>
@@ -149,7 +152,7 @@
                 <w:noProof/>
                 <w:webHidden/>
               </w:rPr>
-              <w:instrText xml:space="preserve"> PAGEREF _Toc96602433 \h </w:instrText>
+              <w:instrText xml:space="preserve"> PAGEREF _Toc96624821 \h </w:instrText>
             </w:r>
             <w:r>
               <w:rPr>
@@ -192,7 +195,7 @@
               <w:lang w:eastAsia="de-AT"/>
             </w:rPr>
           </w:pPr>
-          <w:hyperlink w:anchor="_Toc96602434" w:history="1">
+          <w:hyperlink w:anchor="_Toc96624822" w:history="1">
             <w:r>
               <w:rPr>
                 <w:rStyle w:val="Hyperlink"/>
@@ -219,7 +222,7 @@
                 <w:noProof/>
                 <w:webHidden/>
               </w:rPr>
-              <w:instrText xml:space="preserve"> PAGEREF _Toc96602434 \h </w:instrText>
+              <w:instrText xml:space="preserve"> PAGEREF _Toc96624822 \h </w:instrText>
             </w:r>
             <w:r>
               <w:rPr>
@@ -262,7 +265,7 @@
               <w:lang w:eastAsia="de-AT"/>
             </w:rPr>
           </w:pPr>
-          <w:hyperlink w:anchor="_Toc96602435" w:history="1">
+          <w:hyperlink w:anchor="_Toc96624823" w:history="1">
             <w:r>
               <w:rPr>
                 <w:rStyle w:val="Hyperlink"/>
@@ -289,7 +292,7 @@
                 <w:noProof/>
                 <w:webHidden/>
               </w:rPr>
-              <w:instrText xml:space="preserve"> PAGEREF _Toc96602435 \h </w:instrText>
+              <w:instrText xml:space="preserve"> PAGEREF _Toc96624823 \h </w:instrText>
             </w:r>
             <w:r>
               <w:rPr>
@@ -332,7 +335,7 @@
               <w:lang w:eastAsia="de-AT"/>
             </w:rPr>
           </w:pPr>
-          <w:hyperlink w:anchor="_Toc96602436" w:history="1">
+          <w:hyperlink w:anchor="_Toc96624824" w:history="1">
             <w:r>
               <w:rPr>
                 <w:rStyle w:val="Hyperlink"/>
@@ -359,7 +362,7 @@
                 <w:noProof/>
                 <w:webHidden/>
               </w:rPr>
-              <w:instrText xml:space="preserve"> PAGEREF _Toc96602436 \h </w:instrText>
+              <w:instrText xml:space="preserve"> PAGEREF _Toc96624824 \h </w:instrText>
             </w:r>
             <w:r>
               <w:rPr>
@@ -402,15 +405,13 @@
               <w:lang w:eastAsia="de-AT"/>
             </w:rPr>
           </w:pPr>
-          <w:hyperlink w:anchor="_Toc96602437" w:history="1">
+          <w:hyperlink w:anchor="_Toc96624825" w:history="1">
             <w:r>
               <w:rPr>
                 <w:rStyle w:val="Hyperlink"/>
-                <w:rFonts w:eastAsia="Calibri"/>
-                <w:noProof/>
-                <w:lang w:val="en-GB"/>
-              </w:rPr>
-              <w:t>Story</w:t>
+                <w:noProof/>
+              </w:rPr>
+              <w:t>Intro</w:t>
             </w:r>
             <w:r>
               <w:rPr>
@@ -431,77 +432,7 @@
                 <w:noProof/>
                 <w:webHidden/>
               </w:rPr>
-              <w:instrText xml:space="preserve"> PAGEREF _Toc96602437 \h </w:instrText>
-            </w:r>
-            <w:r>
-              <w:rPr>
-                <w:noProof/>
-                <w:webHidden/>
-              </w:rPr>
-            </w:r>
-            <w:r>
-              <w:rPr>
-                <w:noProof/>
-                <w:webHidden/>
-              </w:rPr>
-              <w:fldChar w:fldCharType="separate"/>
-            </w:r>
-            <w:r>
-              <w:rPr>
-                <w:noProof/>
-                <w:webHidden/>
-              </w:rPr>
-              <w:t>4</w:t>
-            </w:r>
-            <w:r>
-              <w:rPr>
-                <w:noProof/>
-                <w:webHidden/>
-              </w:rPr>
-              <w:fldChar w:fldCharType="end"/>
-            </w:r>
-          </w:hyperlink>
-        </w:p>
-        <w:p>
-          <w:pPr>
-            <w:pStyle w:val="TOC1"/>
-            <w:tabs>
-              <w:tab w:val="right" w:leader="dot" w:pos="9062"/>
-            </w:tabs>
-            <w:rPr>
-              <w:rFonts w:eastAsiaTheme="minorEastAsia"/>
-              <w:noProof/>
-              <w:lang w:eastAsia="de-AT"/>
-            </w:rPr>
-          </w:pPr>
-          <w:hyperlink w:anchor="_Toc96602438" w:history="1">
-            <w:r>
-              <w:rPr>
-                <w:rStyle w:val="Hyperlink"/>
-                <w:noProof/>
-              </w:rPr>
-              <w:t>---------Intro----------</w:t>
-            </w:r>
-            <w:r>
-              <w:rPr>
-                <w:noProof/>
-                <w:webHidden/>
-              </w:rPr>
-              <w:tab/>
-            </w:r>
-            <w:r>
-              <w:rPr>
-                <w:noProof/>
-                <w:webHidden/>
-              </w:rPr>
-              <w:fldChar w:fldCharType="begin"/>
-            </w:r>
-            <w:r>
-              <w:rPr>
-                <w:noProof/>
-                <w:webHidden/>
-              </w:rPr>
-              <w:instrText xml:space="preserve"> PAGEREF _Toc96602438 \h </w:instrText>
+              <w:instrText xml:space="preserve"> PAGEREF _Toc96624825 \h </w:instrText>
             </w:r>
             <w:r>
               <w:rPr>
@@ -544,13 +475,13 @@
               <w:lang w:eastAsia="de-AT"/>
             </w:rPr>
           </w:pPr>
-          <w:hyperlink w:anchor="_Toc96602439" w:history="1">
+          <w:hyperlink w:anchor="_Toc96624826" w:history="1">
             <w:r>
               <w:rPr>
                 <w:rStyle w:val="Hyperlink"/>
                 <w:noProof/>
               </w:rPr>
-              <w:t>---------Chapter Home---------</w:t>
+              <w:t>Chapter Home</w:t>
             </w:r>
             <w:r>
               <w:rPr>
@@ -571,7 +502,7 @@
                 <w:noProof/>
                 <w:webHidden/>
               </w:rPr>
-              <w:instrText xml:space="preserve"> PAGEREF _Toc96602439 \h </w:instrText>
+              <w:instrText xml:space="preserve"> PAGEREF _Toc96624826 \h </w:instrText>
             </w:r>
             <w:r>
               <w:rPr>
@@ -614,7 +545,7 @@
               <w:lang w:eastAsia="de-AT"/>
             </w:rPr>
           </w:pPr>
-          <w:hyperlink w:anchor="_Toc96602440" w:history="1">
+          <w:hyperlink w:anchor="_Toc96624827" w:history="1">
             <w:r>
               <w:rPr>
                 <w:rStyle w:val="Hyperlink"/>
@@ -641,7 +572,7 @@
                 <w:noProof/>
                 <w:webHidden/>
               </w:rPr>
-              <w:instrText xml:space="preserve"> PAGEREF _Toc96602440 \h </w:instrText>
+              <w:instrText xml:space="preserve"> PAGEREF _Toc96624827 \h </w:instrText>
             </w:r>
             <w:r>
               <w:rPr>
@@ -731,6 +662,732 @@
           <w:lang w:val="en-US"/>
         </w:rPr>
       </w:pPr>
+    </w:p>
+    <w:p>
+      <w:pPr>
+        <w:shd w:val="clear" w:color="auto" w:fill="1E1E1E"/>
+        <w:spacing w:after="0" w:line="285" w:lineRule="atLeast"/>
+        <w:rPr>
+          <w:rFonts w:ascii="Consolas" w:eastAsia="Times New Roman" w:hAnsi="Consolas" w:cs="Times New Roman"/>
+          <w:color w:val="D4D4D4"/>
+          <w:sz w:val="21"/>
+          <w:szCs w:val="21"/>
+          <w:lang w:val="en-US"/>
+        </w:rPr>
+      </w:pPr>
+      <w:r>
+        <w:rPr>
+          <w:rFonts w:ascii="Consolas" w:eastAsia="Times New Roman" w:hAnsi="Consolas" w:cs="Times New Roman"/>
+          <w:color w:val="D4D4D4"/>
+          <w:sz w:val="21"/>
+          <w:szCs w:val="21"/>
+          <w:lang w:val="en-US"/>
+        </w:rPr>
+        <w:t xml:space="preserve">    </w:t>
+      </w:r>
+      <w:r>
+        <w:rPr>
+          <w:rFonts w:ascii="Consolas" w:eastAsia="Times New Roman" w:hAnsi="Consolas" w:cs="Times New Roman"/>
+          <w:color w:val="DCDCAA"/>
+          <w:sz w:val="21"/>
+          <w:szCs w:val="21"/>
+          <w:lang w:val="en-US"/>
+        </w:rPr>
+        <w:t>output</w:t>
+      </w:r>
+      <w:r>
+        <w:rPr>
+          <w:rFonts w:ascii="Consolas" w:eastAsia="Times New Roman" w:hAnsi="Consolas" w:cs="Times New Roman"/>
+          <w:color w:val="D4D4D4"/>
+          <w:sz w:val="21"/>
+          <w:szCs w:val="21"/>
+          <w:lang w:val="en-US"/>
+        </w:rPr>
+        <w:t>(</w:t>
+      </w:r>
+      <w:r>
+        <w:rPr>
+          <w:rFonts w:ascii="Consolas" w:eastAsia="Times New Roman" w:hAnsi="Consolas" w:cs="Times New Roman"/>
+          <w:color w:val="CE9178"/>
+          <w:sz w:val="21"/>
+          <w:szCs w:val="21"/>
+          <w:lang w:val="en-US"/>
+        </w:rPr>
+        <w:t>"I have a "</w:t>
+      </w:r>
+      <w:r>
+        <w:rPr>
+          <w:rFonts w:ascii="Consolas" w:eastAsia="Times New Roman" w:hAnsi="Consolas" w:cs="Times New Roman"/>
+          <w:color w:val="D4D4D4"/>
+          <w:sz w:val="21"/>
+          <w:szCs w:val="21"/>
+          <w:lang w:val="en-US"/>
+        </w:rPr>
+        <w:t xml:space="preserve">); </w:t>
+      </w:r>
+      <w:r>
+        <w:rPr>
+          <w:rFonts w:ascii="Consolas" w:eastAsia="Times New Roman" w:hAnsi="Consolas" w:cs="Times New Roman"/>
+          <w:color w:val="DCDCAA"/>
+          <w:sz w:val="21"/>
+          <w:szCs w:val="21"/>
+          <w:lang w:val="en-US"/>
+        </w:rPr>
+        <w:t>color</w:t>
+      </w:r>
+      <w:r>
+        <w:rPr>
+          <w:rFonts w:ascii="Consolas" w:eastAsia="Times New Roman" w:hAnsi="Consolas" w:cs="Times New Roman"/>
+          <w:color w:val="D4D4D4"/>
+          <w:sz w:val="21"/>
+          <w:szCs w:val="21"/>
+          <w:lang w:val="en-US"/>
+        </w:rPr>
+        <w:t>(</w:t>
+      </w:r>
+      <w:r>
+        <w:rPr>
+          <w:rFonts w:ascii="Consolas" w:eastAsia="Times New Roman" w:hAnsi="Consolas" w:cs="Times New Roman"/>
+          <w:color w:val="CE9178"/>
+          <w:sz w:val="21"/>
+          <w:szCs w:val="21"/>
+          <w:lang w:val="en-US"/>
+        </w:rPr>
+        <w:t>"TV"</w:t>
+      </w:r>
+      <w:r>
+        <w:rPr>
+          <w:rFonts w:ascii="Consolas" w:eastAsia="Times New Roman" w:hAnsi="Consolas" w:cs="Times New Roman"/>
+          <w:color w:val="D4D4D4"/>
+          <w:sz w:val="21"/>
+          <w:szCs w:val="21"/>
+          <w:lang w:val="en-US"/>
+        </w:rPr>
+        <w:t xml:space="preserve">, </w:t>
+      </w:r>
+      <w:r>
+        <w:rPr>
+          <w:rFonts w:ascii="Consolas" w:eastAsia="Times New Roman" w:hAnsi="Consolas" w:cs="Times New Roman"/>
+          <w:color w:val="CE9178"/>
+          <w:sz w:val="21"/>
+          <w:szCs w:val="21"/>
+          <w:lang w:val="en-US"/>
+        </w:rPr>
+        <w:t>"yellow"</w:t>
+      </w:r>
+      <w:r>
+        <w:rPr>
+          <w:rFonts w:ascii="Consolas" w:eastAsia="Times New Roman" w:hAnsi="Consolas" w:cs="Times New Roman"/>
+          <w:color w:val="D4D4D4"/>
+          <w:sz w:val="21"/>
+          <w:szCs w:val="21"/>
+          <w:lang w:val="en-US"/>
+        </w:rPr>
+        <w:t xml:space="preserve">); </w:t>
+      </w:r>
+      <w:r>
+        <w:rPr>
+          <w:rFonts w:ascii="Consolas" w:eastAsia="Times New Roman" w:hAnsi="Consolas" w:cs="Times New Roman"/>
+          <w:color w:val="DCDCAA"/>
+          <w:sz w:val="21"/>
+          <w:szCs w:val="21"/>
+          <w:lang w:val="en-US"/>
+        </w:rPr>
+        <w:t>output</w:t>
+      </w:r>
+      <w:r>
+        <w:rPr>
+          <w:rFonts w:ascii="Consolas" w:eastAsia="Times New Roman" w:hAnsi="Consolas" w:cs="Times New Roman"/>
+          <w:color w:val="D4D4D4"/>
+          <w:sz w:val="21"/>
+          <w:szCs w:val="21"/>
+          <w:lang w:val="en-US"/>
+        </w:rPr>
+        <w:t>(</w:t>
+      </w:r>
+      <w:r>
+        <w:rPr>
+          <w:rFonts w:ascii="Consolas" w:eastAsia="Times New Roman" w:hAnsi="Consolas" w:cs="Times New Roman"/>
+          <w:color w:val="CE9178"/>
+          <w:sz w:val="21"/>
+          <w:szCs w:val="21"/>
+          <w:lang w:val="en-US"/>
+        </w:rPr>
+        <w:t>"!"</w:t>
+      </w:r>
+      <w:r>
+        <w:rPr>
+          <w:rFonts w:ascii="Consolas" w:eastAsia="Times New Roman" w:hAnsi="Consolas" w:cs="Times New Roman"/>
+          <w:color w:val="D4D4D4"/>
+          <w:sz w:val="21"/>
+          <w:szCs w:val="21"/>
+          <w:lang w:val="en-US"/>
+        </w:rPr>
+        <w:t>);</w:t>
+      </w:r>
+    </w:p>
+    <w:p>
+      <w:pPr>
+        <w:shd w:val="clear" w:color="auto" w:fill="1E1E1E"/>
+        <w:spacing w:after="0" w:line="285" w:lineRule="atLeast"/>
+        <w:rPr>
+          <w:rFonts w:ascii="Consolas" w:eastAsia="Times New Roman" w:hAnsi="Consolas" w:cs="Times New Roman"/>
+          <w:color w:val="D4D4D4"/>
+          <w:sz w:val="21"/>
+          <w:szCs w:val="21"/>
+          <w:lang w:val="en-US"/>
+        </w:rPr>
+      </w:pPr>
+      <w:r>
+        <w:rPr>
+          <w:rFonts w:ascii="Consolas" w:eastAsia="Times New Roman" w:hAnsi="Consolas" w:cs="Times New Roman"/>
+          <w:color w:val="D4D4D4"/>
+          <w:sz w:val="21"/>
+          <w:szCs w:val="21"/>
+          <w:lang w:val="en-US"/>
+        </w:rPr>
+        <w:t xml:space="preserve">    </w:t>
+      </w:r>
+      <w:r>
+        <w:rPr>
+          <w:rFonts w:ascii="Consolas" w:eastAsia="Times New Roman" w:hAnsi="Consolas" w:cs="Times New Roman"/>
+          <w:color w:val="DCDCAA"/>
+          <w:sz w:val="21"/>
+          <w:szCs w:val="21"/>
+          <w:lang w:val="en-US"/>
+        </w:rPr>
+        <w:t>narration</w:t>
+      </w:r>
+      <w:r>
+        <w:rPr>
+          <w:rFonts w:ascii="Consolas" w:eastAsia="Times New Roman" w:hAnsi="Consolas" w:cs="Times New Roman"/>
+          <w:color w:val="D4D4D4"/>
+          <w:sz w:val="21"/>
+          <w:szCs w:val="21"/>
+          <w:lang w:val="en-US"/>
+        </w:rPr>
+        <w:t>(</w:t>
+      </w:r>
+      <w:r>
+        <w:rPr>
+          <w:rFonts w:ascii="Consolas" w:eastAsia="Times New Roman" w:hAnsi="Consolas" w:cs="Times New Roman"/>
+          <w:color w:val="CE9178"/>
+          <w:sz w:val="21"/>
+          <w:szCs w:val="21"/>
+          <w:lang w:val="en-US"/>
+        </w:rPr>
+        <w:t>"I am the narrator!"</w:t>
+      </w:r>
+      <w:r>
+        <w:rPr>
+          <w:rFonts w:ascii="Consolas" w:eastAsia="Times New Roman" w:hAnsi="Consolas" w:cs="Times New Roman"/>
+          <w:color w:val="D4D4D4"/>
+          <w:sz w:val="21"/>
+          <w:szCs w:val="21"/>
+          <w:lang w:val="en-US"/>
+        </w:rPr>
+        <w:t>);</w:t>
+      </w:r>
+    </w:p>
+    <w:p>
+      <w:pPr>
+        <w:shd w:val="clear" w:color="auto" w:fill="1E1E1E"/>
+        <w:spacing w:after="0" w:line="285" w:lineRule="atLeast"/>
+        <w:rPr>
+          <w:rFonts w:ascii="Consolas" w:eastAsia="Times New Roman" w:hAnsi="Consolas" w:cs="Times New Roman"/>
+          <w:color w:val="D4D4D4"/>
+          <w:sz w:val="21"/>
+          <w:szCs w:val="21"/>
+          <w:lang w:val="en-US"/>
+        </w:rPr>
+      </w:pPr>
+      <w:r>
+        <w:rPr>
+          <w:rFonts w:ascii="Consolas" w:eastAsia="Times New Roman" w:hAnsi="Consolas" w:cs="Times New Roman"/>
+          <w:color w:val="D4D4D4"/>
+          <w:sz w:val="21"/>
+          <w:szCs w:val="21"/>
+          <w:lang w:val="en-US"/>
+        </w:rPr>
+        <w:t xml:space="preserve">    </w:t>
+      </w:r>
+      <w:r>
+        <w:rPr>
+          <w:rFonts w:ascii="Consolas" w:eastAsia="Times New Roman" w:hAnsi="Consolas" w:cs="Times New Roman"/>
+          <w:color w:val="DCDCAA"/>
+          <w:sz w:val="21"/>
+          <w:szCs w:val="21"/>
+          <w:lang w:val="en-US"/>
+        </w:rPr>
+        <w:t>dialogue</w:t>
+      </w:r>
+      <w:r>
+        <w:rPr>
+          <w:rFonts w:ascii="Consolas" w:eastAsia="Times New Roman" w:hAnsi="Consolas" w:cs="Times New Roman"/>
+          <w:color w:val="D4D4D4"/>
+          <w:sz w:val="21"/>
+          <w:szCs w:val="21"/>
+          <w:lang w:val="en-US"/>
+        </w:rPr>
+        <w:t>(</w:t>
+      </w:r>
+      <w:r>
+        <w:rPr>
+          <w:rFonts w:ascii="Consolas" w:eastAsia="Times New Roman" w:hAnsi="Consolas" w:cs="Times New Roman"/>
+          <w:color w:val="CE9178"/>
+          <w:sz w:val="21"/>
+          <w:szCs w:val="21"/>
+          <w:lang w:val="en-US"/>
+        </w:rPr>
+        <w:t>"gamer"</w:t>
+      </w:r>
+      <w:r>
+        <w:rPr>
+          <w:rFonts w:ascii="Consolas" w:eastAsia="Times New Roman" w:hAnsi="Consolas" w:cs="Times New Roman"/>
+          <w:color w:val="D4D4D4"/>
+          <w:sz w:val="21"/>
+          <w:szCs w:val="21"/>
+          <w:lang w:val="en-US"/>
+        </w:rPr>
+        <w:t xml:space="preserve">, </w:t>
+      </w:r>
+      <w:r>
+        <w:rPr>
+          <w:rFonts w:ascii="Consolas" w:eastAsia="Times New Roman" w:hAnsi="Consolas" w:cs="Times New Roman"/>
+          <w:color w:val="CE9178"/>
+          <w:sz w:val="21"/>
+          <w:szCs w:val="21"/>
+          <w:lang w:val="en-US"/>
+        </w:rPr>
+        <w:t>"You are cringe"</w:t>
+      </w:r>
+      <w:r>
+        <w:rPr>
+          <w:rFonts w:ascii="Consolas" w:eastAsia="Times New Roman" w:hAnsi="Consolas" w:cs="Times New Roman"/>
+          <w:color w:val="D4D4D4"/>
+          <w:sz w:val="21"/>
+          <w:szCs w:val="21"/>
+          <w:lang w:val="en-US"/>
+        </w:rPr>
+        <w:t xml:space="preserve">, </w:t>
+      </w:r>
+      <w:r>
+        <w:rPr>
+          <w:rFonts w:ascii="Consolas" w:eastAsia="Times New Roman" w:hAnsi="Consolas" w:cs="Times New Roman"/>
+          <w:color w:val="CE9178"/>
+          <w:sz w:val="21"/>
+          <w:szCs w:val="21"/>
+          <w:lang w:val="en-US"/>
+        </w:rPr>
+        <w:t>"red"</w:t>
+      </w:r>
+      <w:r>
+        <w:rPr>
+          <w:rFonts w:ascii="Consolas" w:eastAsia="Times New Roman" w:hAnsi="Consolas" w:cs="Times New Roman"/>
+          <w:color w:val="D4D4D4"/>
+          <w:sz w:val="21"/>
+          <w:szCs w:val="21"/>
+          <w:lang w:val="en-US"/>
+        </w:rPr>
+        <w:t>);</w:t>
+      </w:r>
+    </w:p>
+    <w:p>
+      <w:pPr>
+        <w:shd w:val="clear" w:color="auto" w:fill="1E1E1E"/>
+        <w:spacing w:after="0" w:line="285" w:lineRule="atLeast"/>
+        <w:rPr>
+          <w:rFonts w:ascii="Consolas" w:eastAsia="Times New Roman" w:hAnsi="Consolas" w:cs="Times New Roman"/>
+          <w:color w:val="D4D4D4"/>
+          <w:sz w:val="21"/>
+          <w:szCs w:val="21"/>
+          <w:lang w:val="en-US"/>
+        </w:rPr>
+      </w:pPr>
+      <w:r>
+        <w:rPr>
+          <w:rFonts w:ascii="Consolas" w:eastAsia="Times New Roman" w:hAnsi="Consolas" w:cs="Times New Roman"/>
+          <w:color w:val="D4D4D4"/>
+          <w:sz w:val="21"/>
+          <w:szCs w:val="21"/>
+          <w:lang w:val="en-US"/>
+        </w:rPr>
+        <w:t xml:space="preserve">    </w:t>
+      </w:r>
+      <w:r>
+        <w:rPr>
+          <w:rFonts w:ascii="Consolas" w:eastAsia="Times New Roman" w:hAnsi="Consolas" w:cs="Times New Roman"/>
+          <w:color w:val="DCDCAA"/>
+          <w:sz w:val="21"/>
+          <w:szCs w:val="21"/>
+          <w:lang w:val="en-US"/>
+        </w:rPr>
+        <w:t>output</w:t>
+      </w:r>
+      <w:r>
+        <w:rPr>
+          <w:rFonts w:ascii="Consolas" w:eastAsia="Times New Roman" w:hAnsi="Consolas" w:cs="Times New Roman"/>
+          <w:color w:val="D4D4D4"/>
+          <w:sz w:val="21"/>
+          <w:szCs w:val="21"/>
+          <w:lang w:val="en-US"/>
+        </w:rPr>
+        <w:t>(</w:t>
+      </w:r>
+      <w:r>
+        <w:rPr>
+          <w:rFonts w:ascii="Consolas" w:eastAsia="Times New Roman" w:hAnsi="Consolas" w:cs="Times New Roman"/>
+          <w:color w:val="CE9178"/>
+          <w:sz w:val="21"/>
+          <w:szCs w:val="21"/>
+          <w:lang w:val="en-US"/>
+        </w:rPr>
+        <w:t>"Which path do you want to take? Straight[1], Left[2], Up[3]"</w:t>
+      </w:r>
+      <w:r>
+        <w:rPr>
+          <w:rFonts w:ascii="Consolas" w:eastAsia="Times New Roman" w:hAnsi="Consolas" w:cs="Times New Roman"/>
+          <w:color w:val="D4D4D4"/>
+          <w:sz w:val="21"/>
+          <w:szCs w:val="21"/>
+          <w:lang w:val="en-US"/>
+        </w:rPr>
+        <w:t>);</w:t>
+      </w:r>
+    </w:p>
+    <w:p>
+      <w:pPr>
+        <w:shd w:val="clear" w:color="auto" w:fill="1E1E1E"/>
+        <w:spacing w:after="0" w:line="285" w:lineRule="atLeast"/>
+        <w:rPr>
+          <w:rFonts w:ascii="Consolas" w:eastAsia="Times New Roman" w:hAnsi="Consolas" w:cs="Times New Roman"/>
+          <w:color w:val="D4D4D4"/>
+          <w:sz w:val="21"/>
+          <w:szCs w:val="21"/>
+          <w:lang w:val="en-US"/>
+        </w:rPr>
+      </w:pPr>
+      <w:r>
+        <w:rPr>
+          <w:rFonts w:ascii="Consolas" w:eastAsia="Times New Roman" w:hAnsi="Consolas" w:cs="Times New Roman"/>
+          <w:color w:val="D4D4D4"/>
+          <w:sz w:val="21"/>
+          <w:szCs w:val="21"/>
+          <w:lang w:val="en-US"/>
+        </w:rPr>
+        <w:t xml:space="preserve">    </w:t>
+      </w:r>
+      <w:proofErr w:type="spellStart"/>
+      <w:r>
+        <w:rPr>
+          <w:rFonts w:ascii="Consolas" w:eastAsia="Times New Roman" w:hAnsi="Consolas" w:cs="Times New Roman"/>
+          <w:color w:val="DCDCAA"/>
+          <w:sz w:val="21"/>
+          <w:szCs w:val="21"/>
+          <w:lang w:val="en-US"/>
+        </w:rPr>
+        <w:t>newLine</w:t>
+      </w:r>
+      <w:proofErr w:type="spellEnd"/>
+      <w:r>
+        <w:rPr>
+          <w:rFonts w:ascii="Consolas" w:eastAsia="Times New Roman" w:hAnsi="Consolas" w:cs="Times New Roman"/>
+          <w:color w:val="D4D4D4"/>
+          <w:sz w:val="21"/>
+          <w:szCs w:val="21"/>
+          <w:lang w:val="en-US"/>
+        </w:rPr>
+        <w:t>();</w:t>
+      </w:r>
+    </w:p>
+    <w:p>
+      <w:pPr>
+        <w:shd w:val="clear" w:color="auto" w:fill="1E1E1E"/>
+        <w:spacing w:after="0" w:line="285" w:lineRule="atLeast"/>
+        <w:rPr>
+          <w:rFonts w:ascii="Consolas" w:eastAsia="Times New Roman" w:hAnsi="Consolas" w:cs="Times New Roman"/>
+          <w:color w:val="D4D4D4"/>
+          <w:sz w:val="21"/>
+          <w:szCs w:val="21"/>
+          <w:lang w:val="en-US"/>
+        </w:rPr>
+      </w:pPr>
+    </w:p>
+    <w:p>
+      <w:pPr>
+        <w:shd w:val="clear" w:color="auto" w:fill="1E1E1E"/>
+        <w:spacing w:after="0" w:line="285" w:lineRule="atLeast"/>
+        <w:rPr>
+          <w:rFonts w:ascii="Consolas" w:eastAsia="Times New Roman" w:hAnsi="Consolas" w:cs="Times New Roman"/>
+          <w:color w:val="D4D4D4"/>
+          <w:sz w:val="21"/>
+          <w:szCs w:val="21"/>
+          <w:lang w:val="en-US"/>
+        </w:rPr>
+      </w:pPr>
+      <w:r>
+        <w:rPr>
+          <w:rFonts w:ascii="Consolas" w:eastAsia="Times New Roman" w:hAnsi="Consolas" w:cs="Times New Roman"/>
+          <w:color w:val="D4D4D4"/>
+          <w:sz w:val="21"/>
+          <w:szCs w:val="21"/>
+          <w:lang w:val="en-US"/>
+        </w:rPr>
+        <w:t xml:space="preserve">    </w:t>
+      </w:r>
+      <w:r>
+        <w:rPr>
+          <w:rFonts w:ascii="Consolas" w:eastAsia="Times New Roman" w:hAnsi="Consolas" w:cs="Times New Roman"/>
+          <w:color w:val="569CD6"/>
+          <w:sz w:val="21"/>
+          <w:szCs w:val="21"/>
+          <w:lang w:val="en-US"/>
+        </w:rPr>
+        <w:t>int</w:t>
+      </w:r>
+      <w:r>
+        <w:rPr>
+          <w:rFonts w:ascii="Consolas" w:eastAsia="Times New Roman" w:hAnsi="Consolas" w:cs="Times New Roman"/>
+          <w:color w:val="D4D4D4"/>
+          <w:sz w:val="21"/>
+          <w:szCs w:val="21"/>
+          <w:lang w:val="en-US"/>
+        </w:rPr>
+        <w:t xml:space="preserve"> choice1 = </w:t>
+      </w:r>
+      <w:proofErr w:type="spellStart"/>
+      <w:r>
+        <w:rPr>
+          <w:rFonts w:ascii="Consolas" w:eastAsia="Times New Roman" w:hAnsi="Consolas" w:cs="Times New Roman"/>
+          <w:color w:val="DCDCAA"/>
+          <w:sz w:val="21"/>
+          <w:szCs w:val="21"/>
+          <w:lang w:val="en-US"/>
+        </w:rPr>
+        <w:t>userChoiceNumbered</w:t>
+      </w:r>
+      <w:proofErr w:type="spellEnd"/>
+      <w:r>
+        <w:rPr>
+          <w:rFonts w:ascii="Consolas" w:eastAsia="Times New Roman" w:hAnsi="Consolas" w:cs="Times New Roman"/>
+          <w:color w:val="D4D4D4"/>
+          <w:sz w:val="21"/>
+          <w:szCs w:val="21"/>
+          <w:lang w:val="en-US"/>
+        </w:rPr>
+        <w:t>(</w:t>
+      </w:r>
+      <w:r>
+        <w:rPr>
+          <w:rFonts w:ascii="Consolas" w:eastAsia="Times New Roman" w:hAnsi="Consolas" w:cs="Times New Roman"/>
+          <w:color w:val="B5CEA8"/>
+          <w:sz w:val="21"/>
+          <w:szCs w:val="21"/>
+          <w:lang w:val="en-US"/>
+        </w:rPr>
+        <w:t>3</w:t>
+      </w:r>
+      <w:r>
+        <w:rPr>
+          <w:rFonts w:ascii="Consolas" w:eastAsia="Times New Roman" w:hAnsi="Consolas" w:cs="Times New Roman"/>
+          <w:color w:val="D4D4D4"/>
+          <w:sz w:val="21"/>
+          <w:szCs w:val="21"/>
+          <w:lang w:val="en-US"/>
+        </w:rPr>
+        <w:t>);</w:t>
+      </w:r>
+    </w:p>
+    <w:p>
+      <w:pPr>
+        <w:shd w:val="clear" w:color="auto" w:fill="1E1E1E"/>
+        <w:spacing w:after="0" w:line="285" w:lineRule="atLeast"/>
+        <w:rPr>
+          <w:rFonts w:ascii="Consolas" w:eastAsia="Times New Roman" w:hAnsi="Consolas" w:cs="Times New Roman"/>
+          <w:color w:val="D4D4D4"/>
+          <w:sz w:val="21"/>
+          <w:szCs w:val="21"/>
+          <w:lang w:val="en-US"/>
+        </w:rPr>
+      </w:pPr>
+      <w:r>
+        <w:rPr>
+          <w:rFonts w:ascii="Consolas" w:eastAsia="Times New Roman" w:hAnsi="Consolas" w:cs="Times New Roman"/>
+          <w:color w:val="D4D4D4"/>
+          <w:sz w:val="21"/>
+          <w:szCs w:val="21"/>
+          <w:lang w:val="en-US"/>
+        </w:rPr>
+        <w:t xml:space="preserve">    </w:t>
+      </w:r>
+      <w:r>
+        <w:rPr>
+          <w:rFonts w:ascii="Consolas" w:eastAsia="Times New Roman" w:hAnsi="Consolas" w:cs="Times New Roman"/>
+          <w:color w:val="569CD6"/>
+          <w:sz w:val="21"/>
+          <w:szCs w:val="21"/>
+          <w:lang w:val="en-US"/>
+        </w:rPr>
+        <w:t>int</w:t>
+      </w:r>
+      <w:r>
+        <w:rPr>
+          <w:rFonts w:ascii="Consolas" w:eastAsia="Times New Roman" w:hAnsi="Consolas" w:cs="Times New Roman"/>
+          <w:color w:val="D4D4D4"/>
+          <w:sz w:val="21"/>
+          <w:szCs w:val="21"/>
+          <w:lang w:val="en-US"/>
+        </w:rPr>
+        <w:t xml:space="preserve"> </w:t>
+      </w:r>
+      <w:proofErr w:type="spellStart"/>
+      <w:r>
+        <w:rPr>
+          <w:rFonts w:ascii="Consolas" w:eastAsia="Times New Roman" w:hAnsi="Consolas" w:cs="Times New Roman"/>
+          <w:color w:val="D4D4D4"/>
+          <w:sz w:val="21"/>
+          <w:szCs w:val="21"/>
+          <w:lang w:val="en-US"/>
+        </w:rPr>
+        <w:t>goNext</w:t>
+      </w:r>
+      <w:proofErr w:type="spellEnd"/>
+      <w:r>
+        <w:rPr>
+          <w:rFonts w:ascii="Consolas" w:eastAsia="Times New Roman" w:hAnsi="Consolas" w:cs="Times New Roman"/>
+          <w:color w:val="D4D4D4"/>
+          <w:sz w:val="21"/>
+          <w:szCs w:val="21"/>
+          <w:lang w:val="en-US"/>
+        </w:rPr>
+        <w:t xml:space="preserve"> = </w:t>
+      </w:r>
+      <w:r>
+        <w:rPr>
+          <w:rFonts w:ascii="Consolas" w:eastAsia="Times New Roman" w:hAnsi="Consolas" w:cs="Times New Roman"/>
+          <w:color w:val="B5CEA8"/>
+          <w:sz w:val="21"/>
+          <w:szCs w:val="21"/>
+          <w:lang w:val="en-US"/>
+        </w:rPr>
+        <w:t>0</w:t>
+      </w:r>
+      <w:r>
+        <w:rPr>
+          <w:rFonts w:ascii="Consolas" w:eastAsia="Times New Roman" w:hAnsi="Consolas" w:cs="Times New Roman"/>
+          <w:color w:val="D4D4D4"/>
+          <w:sz w:val="21"/>
+          <w:szCs w:val="21"/>
+          <w:lang w:val="en-US"/>
+        </w:rPr>
+        <w:t>;</w:t>
+      </w:r>
+    </w:p>
+    <w:p>
+      <w:pPr>
+        <w:shd w:val="clear" w:color="auto" w:fill="1E1E1E"/>
+        <w:spacing w:after="0" w:line="285" w:lineRule="atLeast"/>
+        <w:rPr>
+          <w:rFonts w:ascii="Consolas" w:eastAsia="Times New Roman" w:hAnsi="Consolas" w:cs="Times New Roman"/>
+          <w:color w:val="D4D4D4"/>
+          <w:sz w:val="21"/>
+          <w:szCs w:val="21"/>
+          <w:lang w:val="en-US"/>
+        </w:rPr>
+      </w:pPr>
+    </w:p>
+    <w:p>
+      <w:pPr>
+        <w:shd w:val="clear" w:color="auto" w:fill="1E1E1E"/>
+        <w:spacing w:after="0" w:line="285" w:lineRule="atLeast"/>
+        <w:rPr>
+          <w:rFonts w:ascii="Consolas" w:eastAsia="Times New Roman" w:hAnsi="Consolas" w:cs="Times New Roman"/>
+          <w:color w:val="D4D4D4"/>
+          <w:sz w:val="21"/>
+          <w:szCs w:val="21"/>
+          <w:lang w:val="en-US"/>
+        </w:rPr>
+      </w:pPr>
+      <w:r>
+        <w:rPr>
+          <w:rFonts w:ascii="Consolas" w:eastAsia="Times New Roman" w:hAnsi="Consolas" w:cs="Times New Roman"/>
+          <w:color w:val="D4D4D4"/>
+          <w:sz w:val="21"/>
+          <w:szCs w:val="21"/>
+          <w:lang w:val="en-US"/>
+        </w:rPr>
+        <w:t xml:space="preserve">    </w:t>
+      </w:r>
+      <w:r>
+        <w:rPr>
+          <w:rFonts w:ascii="Consolas" w:eastAsia="Times New Roman" w:hAnsi="Consolas" w:cs="Times New Roman"/>
+          <w:color w:val="C586C0"/>
+          <w:sz w:val="21"/>
+          <w:szCs w:val="21"/>
+          <w:lang w:val="en-US"/>
+        </w:rPr>
+        <w:t>while</w:t>
+      </w:r>
+      <w:r>
+        <w:rPr>
+          <w:rFonts w:ascii="Consolas" w:eastAsia="Times New Roman" w:hAnsi="Consolas" w:cs="Times New Roman"/>
+          <w:color w:val="D4D4D4"/>
+          <w:sz w:val="21"/>
+          <w:szCs w:val="21"/>
+          <w:lang w:val="en-US"/>
+        </w:rPr>
+        <w:t xml:space="preserve"> (</w:t>
+      </w:r>
+      <w:proofErr w:type="spellStart"/>
+      <w:r>
+        <w:rPr>
+          <w:rFonts w:ascii="Consolas" w:eastAsia="Times New Roman" w:hAnsi="Consolas" w:cs="Times New Roman"/>
+          <w:color w:val="D4D4D4"/>
+          <w:sz w:val="21"/>
+          <w:szCs w:val="21"/>
+          <w:lang w:val="en-US"/>
+        </w:rPr>
+        <w:t>goNext</w:t>
+      </w:r>
+      <w:proofErr w:type="spellEnd"/>
+      <w:r>
+        <w:rPr>
+          <w:rFonts w:ascii="Consolas" w:eastAsia="Times New Roman" w:hAnsi="Consolas" w:cs="Times New Roman"/>
+          <w:color w:val="D4D4D4"/>
+          <w:sz w:val="21"/>
+          <w:szCs w:val="21"/>
+          <w:lang w:val="en-US"/>
+        </w:rPr>
+        <w:t xml:space="preserve"> == </w:t>
+      </w:r>
+      <w:r>
+        <w:rPr>
+          <w:rFonts w:ascii="Consolas" w:eastAsia="Times New Roman" w:hAnsi="Consolas" w:cs="Times New Roman"/>
+          <w:color w:val="B5CEA8"/>
+          <w:sz w:val="21"/>
+          <w:szCs w:val="21"/>
+          <w:lang w:val="en-US"/>
+        </w:rPr>
+        <w:t>0</w:t>
+      </w:r>
+      <w:r>
+        <w:rPr>
+          <w:rFonts w:ascii="Consolas" w:eastAsia="Times New Roman" w:hAnsi="Consolas" w:cs="Times New Roman"/>
+          <w:color w:val="D4D4D4"/>
+          <w:sz w:val="21"/>
+          <w:szCs w:val="21"/>
+          <w:lang w:val="en-US"/>
+        </w:rPr>
+        <w:t>)</w:t>
+      </w:r>
+    </w:p>
+    <w:p>
+      <w:pPr>
+        <w:pStyle w:val="Title"/>
+        <w:rPr>
+          <w:lang w:val="en-US"/>
+        </w:rPr>
+      </w:pPr>
       <w:r>
         <w:rPr>
           <w:lang w:val="en-US"/>
@@ -741,6 +1398,13 @@
     <w:p>
       <w:pPr>
         <w:rPr>
+          <w:lang w:val="en-US"/>
+        </w:rPr>
+      </w:pPr>
+    </w:p>
+    <w:p>
+      <w:pPr>
+        <w:rPr>
           <w:b/>
           <w:lang w:val="en-US"/>
         </w:rPr>
@@ -777,14 +1441,12 @@
         </w:rPr>
         <w:t xml:space="preserve">, </w:t>
       </w:r>
-      <w:proofErr w:type="spellStart"/>
       <w:r>
         <w:rPr>
           <w:lang w:val="en-US"/>
         </w:rPr>
         <w:t>Mokoko</w:t>
       </w:r>
-      <w:proofErr w:type="spellEnd"/>
     </w:p>
     <w:p>
       <w:pPr>
@@ -830,16 +1492,8 @@
         <w:rPr>
           <w:lang w:val="en-US"/>
         </w:rPr>
-        <w:t xml:space="preserve">Gobblers </w:t>
-      </w:r>
-      <w:proofErr w:type="spellStart"/>
-      <w:r>
-        <w:rPr>
-          <w:lang w:val="en-US"/>
-        </w:rPr>
-        <w:t>etc</w:t>
-      </w:r>
-      <w:proofErr w:type="spellEnd"/>
+        <w:t>Gobblers etc</w:t>
+      </w:r>
       <w:r>
         <w:rPr>
           <w:lang w:val="en-US"/>
@@ -889,16 +1543,8 @@
         <w:rPr>
           <w:lang w:val="en-US"/>
         </w:rPr>
-        <w:t xml:space="preserve"> to </w:t>
-      </w:r>
-      <w:proofErr w:type="spellStart"/>
-      <w:r>
-        <w:rPr>
-          <w:lang w:val="en-US"/>
-        </w:rPr>
-        <w:t>europe</w:t>
-      </w:r>
-      <w:proofErr w:type="spellEnd"/>
+        <w:t xml:space="preserve"> to europe</w:t>
+      </w:r>
       <w:r>
         <w:rPr>
           <w:lang w:val="en-US"/>
@@ -917,14 +1563,12 @@
         </w:rPr>
         <w:t xml:space="preserve"> the </w:t>
       </w:r>
-      <w:proofErr w:type="spellStart"/>
       <w:r>
         <w:rPr>
           <w:lang w:val="en-US"/>
         </w:rPr>
         <w:t>bombies</w:t>
       </w:r>
-      <w:proofErr w:type="spellEnd"/>
     </w:p>
     <w:p>
       <w:pPr>
@@ -1005,19 +1649,11 @@
         </w:rPr>
         <w:t xml:space="preserve"> </w:t>
       </w:r>
-      <w:proofErr w:type="spellStart"/>
-      <w:r>
-        <w:rPr>
-          <w:lang w:val="en-US"/>
-        </w:rPr>
-        <w:t>continuesly</w:t>
-      </w:r>
-      <w:proofErr w:type="spellEnd"/>
-      <w:r>
-        <w:rPr>
-          <w:lang w:val="en-US"/>
-        </w:rPr>
-        <w:t xml:space="preserve"> suck dicks</w:t>
+      <w:r>
+        <w:rPr>
+          <w:lang w:val="en-US"/>
+        </w:rPr>
+        <w:t>continuesly suck dicks</w:t>
       </w:r>
       <w:r>
         <w:rPr>
@@ -1151,35 +1787,7 @@
         <w:rPr>
           <w:lang w:val="en-US"/>
         </w:rPr>
-        <w:t xml:space="preserve">Nuclear war in the world. </w:t>
-      </w:r>
-      <w:proofErr w:type="spellStart"/>
-      <w:r>
-        <w:rPr>
-          <w:lang w:val="en-US"/>
-        </w:rPr>
-        <w:t>Mokoko</w:t>
-      </w:r>
-      <w:proofErr w:type="spellEnd"/>
-      <w:r>
-        <w:rPr>
-          <w:lang w:val="en-US"/>
-        </w:rPr>
-        <w:t xml:space="preserve"> doesn’t get informed, since it’s so far away. The explosion didn’t reach the island, but the radiation did. Combined with some </w:t>
-      </w:r>
-      <w:proofErr w:type="spellStart"/>
-      <w:r>
-        <w:rPr>
-          <w:lang w:val="en-US"/>
-        </w:rPr>
-        <w:t>Mokoko</w:t>
-      </w:r>
-      <w:proofErr w:type="spellEnd"/>
-      <w:r>
-        <w:rPr>
-          <w:lang w:val="en-US"/>
-        </w:rPr>
-        <w:t xml:space="preserve"> Seeds the radiation had some horrifying effects on humans, transforming them into monsters. </w:t>
+        <w:t xml:space="preserve">Nuclear war in the world. Mokoko doesn’t get informed, since it’s so far away. The explosion didn’t reach the island, but the radiation did. Combined with some Mokoko Seeds the radiation had some horrifying effects on humans, transforming them into monsters. </w:t>
       </w:r>
     </w:p>
     <w:p>
@@ -1233,7 +1841,7 @@
       <w:pPr>
         <w:pStyle w:val="MainHeader"/>
       </w:pPr>
-      <w:bookmarkStart w:id="0" w:name="_Toc96602432"/>
+      <w:bookmarkStart w:id="0" w:name="_Toc96624820"/>
       <w:r>
         <w:t>Main</w:t>
       </w:r>
@@ -1250,7 +1858,7 @@
         <w:pStyle w:val="Chapter"/>
       </w:pPr>
       <w:bookmarkStart w:id="1" w:name="_Toc96596781"/>
-      <w:bookmarkStart w:id="2" w:name="_Toc96602433"/>
+      <w:bookmarkStart w:id="2" w:name="_Toc96624821"/>
       <w:r>
         <w:t>Chapter</w:t>
       </w:r>
@@ -1268,26 +1876,16 @@
           <w:numId w:val="1"/>
         </w:numPr>
       </w:pPr>
-      <w:proofErr w:type="spellStart"/>
-      <w:r>
-        <w:t>For</w:t>
-      </w:r>
-      <w:proofErr w:type="spellEnd"/>
-      <w:r>
-        <w:t xml:space="preserve"> easy </w:t>
-      </w:r>
-      <w:proofErr w:type="spellStart"/>
-      <w:r>
-        <w:t>selection</w:t>
-      </w:r>
-      <w:proofErr w:type="spellEnd"/>
+      <w:r>
+        <w:t>For easy selection</w:t>
+      </w:r>
     </w:p>
     <w:p>
       <w:pPr>
         <w:pStyle w:val="Path"/>
       </w:pPr>
       <w:bookmarkStart w:id="3" w:name="_Toc96596782"/>
-      <w:bookmarkStart w:id="4" w:name="_Toc96602434"/>
+      <w:bookmarkStart w:id="4" w:name="_Toc96624822"/>
       <w:r>
         <w:t>Path</w:t>
       </w:r>
@@ -1298,15 +1896,7 @@
         <w:t xml:space="preserve"> or 1</w:t>
       </w:r>
       <w:r>
-        <w:t xml:space="preserve"> </w:t>
-      </w:r>
-      <w:proofErr w:type="spellStart"/>
-      <w:r>
-        <w:t>bzw</w:t>
-      </w:r>
-      <w:proofErr w:type="spellEnd"/>
-      <w:r>
-        <w:t xml:space="preserve">. </w:t>
+        <w:t xml:space="preserve"> bzw. </w:t>
       </w:r>
       <w:r>
         <w:t>2)</w:t>
@@ -1325,42 +1915,19 @@
           <w:numId w:val="1"/>
         </w:numPr>
       </w:pPr>
-      <w:proofErr w:type="spellStart"/>
       <w:r>
         <w:t>For</w:t>
       </w:r>
-      <w:proofErr w:type="spellEnd"/>
-      <w:r>
-        <w:t xml:space="preserve"> </w:t>
-      </w:r>
-      <w:proofErr w:type="spellStart"/>
-      <w:r>
-        <w:t>differences</w:t>
-      </w:r>
-      <w:proofErr w:type="spellEnd"/>
-      <w:r>
-        <w:t xml:space="preserve"> in </w:t>
-      </w:r>
-      <w:proofErr w:type="spellStart"/>
-      <w:r>
-        <w:t>story</w:t>
-      </w:r>
-      <w:proofErr w:type="spellEnd"/>
-      <w:r>
-        <w:t xml:space="preserve"> </w:t>
-      </w:r>
-      <w:proofErr w:type="spellStart"/>
-      <w:r>
-        <w:t>paths</w:t>
-      </w:r>
-      <w:proofErr w:type="spellEnd"/>
+      <w:r>
+        <w:t xml:space="preserve"> differences in story paths</w:t>
+      </w:r>
     </w:p>
     <w:p>
       <w:pPr>
         <w:pStyle w:val="Scene"/>
       </w:pPr>
       <w:bookmarkStart w:id="5" w:name="_Toc96596783"/>
-      <w:bookmarkStart w:id="6" w:name="_Toc96602435"/>
+      <w:bookmarkStart w:id="6" w:name="_Toc96624823"/>
       <w:r>
         <w:t>Scene</w:t>
       </w:r>
@@ -1382,22 +1949,14 @@
         <w:rPr>
           <w:lang w:val="en-US"/>
         </w:rPr>
-        <w:t xml:space="preserve">Splits Path even further for saving </w:t>
-      </w:r>
-      <w:proofErr w:type="spellStart"/>
-      <w:r>
-        <w:rPr>
-          <w:lang w:val="en-US"/>
-        </w:rPr>
-        <w:t>capabilites</w:t>
-      </w:r>
-      <w:proofErr w:type="spellEnd"/>
+        <w:t>Splits Path even further for saving capabilites</w:t>
+      </w:r>
     </w:p>
     <w:p>
       <w:pPr>
         <w:pStyle w:val="Objects"/>
       </w:pPr>
-      <w:bookmarkStart w:id="7" w:name="_Toc96602436"/>
+      <w:bookmarkStart w:id="7" w:name="_Toc96624824"/>
       <w:r>
         <w:t>Objects</w:t>
       </w:r>
@@ -1411,13 +1970,8 @@
           <w:numId w:val="1"/>
         </w:numPr>
       </w:pPr>
-      <w:proofErr w:type="spellStart"/>
-      <w:r>
-        <w:t>Interactable</w:t>
-      </w:r>
-      <w:proofErr w:type="spellEnd"/>
-      <w:r>
-        <w:t xml:space="preserve"> Objects in Scene</w:t>
+      <w:r>
+        <w:t>Interactable Objects in Scene</w:t>
       </w:r>
     </w:p>
     <w:p>
@@ -1493,7 +2047,7 @@
           <v:shape id="_x0000_i1025" type="#_x0000_t75" style="width:451.5pt;height:48pt" o:ole="">
             <v:imagedata r:id="rId8" o:title=""/>
           </v:shape>
-          <o:OLEObject Type="Embed" ProgID="Word.Document.12" ShapeID="_x0000_i1025" DrawAspect="Content" ObjectID="_1707233176" r:id="rId9">
+          <o:OLEObject Type="Embed" ProgID="Word.Document.12" ShapeID="_x0000_i1025" DrawAspect="Content" ObjectID="_1707265004" r:id="rId9">
             <o:FieldCodes>\s</o:FieldCodes>
           </o:OLEObject>
         </w:object>
@@ -1507,9 +2061,6 @@
         </w:rPr>
       </w:pPr>
       <w:r>
-        <w:rPr>
-          <w:noProof/>
-        </w:rPr>
         <w:drawing>
           <wp:anchor distT="0" distB="0" distL="114300" distR="114300" simplePos="0" relativeHeight="251658240" behindDoc="0" locked="0" layoutInCell="1" allowOverlap="1" wp14:anchorId="535C82AF" wp14:editId="711351D4">
             <wp:simplePos x="0" y="0"/>
@@ -1605,28 +2156,23 @@
     </w:p>
     <w:p>
       <w:pPr>
-        <w:pStyle w:val="BigHeader"/>
-        <w:rPr>
-          <w:rFonts w:eastAsia="Calibri"/>
+        <w:pStyle w:val="Title"/>
+        <w:rPr>
           <w:lang w:val="en-GB"/>
         </w:rPr>
       </w:pPr>
-      <w:bookmarkStart w:id="9" w:name="_Toc96602437"/>
-      <w:r>
-        <w:rPr>
-          <w:rFonts w:eastAsia="Calibri"/>
+      <w:r>
+        <w:rPr>
           <w:lang w:val="en-GB"/>
         </w:rPr>
         <w:t>S</w:t>
       </w:r>
       <w:r>
         <w:rPr>
-          <w:rFonts w:eastAsia="Calibri"/>
           <w:lang w:val="en-GB"/>
         </w:rPr>
         <w:t>tory</w:t>
       </w:r>
-      <w:bookmarkEnd w:id="9"/>
     </w:p>
     <w:p>
       <w:pPr>
@@ -1635,38 +2181,163 @@
           <w:tab w:val="left" w:pos="7037"/>
         </w:tabs>
       </w:pPr>
-      <w:bookmarkStart w:id="10" w:name="_Toc96602438"/>
+      <w:bookmarkStart w:id="9" w:name="_Toc96624825"/>
       <w:r>
         <w:t>Intro</w:t>
       </w:r>
+      <w:bookmarkEnd w:id="9"/>
+    </w:p>
+    <w:p>
+      <w:pPr>
+        <w:pStyle w:val="Chapter"/>
+      </w:pPr>
+      <w:bookmarkStart w:id="10" w:name="_Toc96624826"/>
+      <w:r>
+        <w:t xml:space="preserve">Chapter </w:t>
+      </w:r>
+      <w:r>
+        <w:t>Home</w:t>
+      </w:r>
       <w:bookmarkEnd w:id="10"/>
     </w:p>
     <w:p>
       <w:pPr>
-        <w:pStyle w:val="Chapter"/>
-      </w:pPr>
-      <w:bookmarkStart w:id="11" w:name="_Toc96602439"/>
-      <w:r>
-        <w:t xml:space="preserve">Chapter </w:t>
-      </w:r>
-      <w:r>
-        <w:t>Home</w:t>
+        <w:pStyle w:val="Path"/>
+      </w:pPr>
+      <w:bookmarkStart w:id="11" w:name="_Toc96624827"/>
+      <w:r>
+        <w:t>Shared Path</w:t>
       </w:r>
       <w:bookmarkEnd w:id="11"/>
     </w:p>
     <w:p>
       <w:pPr>
-        <w:pStyle w:val="Path"/>
-      </w:pPr>
-      <w:bookmarkStart w:id="12" w:name="_Toc96602440"/>
-      <w:r>
-        <w:t>Shared Path</w:t>
-      </w:r>
-      <w:bookmarkEnd w:id="12"/>
-    </w:p>
-    <w:p>
-      <w:pPr>
-        <w:spacing w:line="257" w:lineRule="auto"/>
+        <w:pStyle w:val="Scene"/>
+        <w:rPr>
+          <w:rFonts w:eastAsia="Calibri"/>
+          <w:lang w:val="en-GB"/>
+        </w:rPr>
+      </w:pPr>
+      <w:r>
+        <w:rPr>
+          <w:rFonts w:eastAsia="Calibri"/>
+          <w:lang w:val="en-GB"/>
+        </w:rPr>
+        <w:t>Your Room</w:t>
+      </w:r>
+    </w:p>
+    <w:p>
+      <w:pPr>
+        <w:pStyle w:val="Objects"/>
+        <w:rPr>
+          <w:lang w:val="en-GB"/>
+        </w:rPr>
+      </w:pPr>
+      <w:r>
+        <w:rPr>
+          <w:lang w:val="en-GB"/>
+        </w:rPr>
+        <w:t>Objects</w:t>
+      </w:r>
+    </w:p>
+    <w:p>
+      <w:pPr>
+        <w:rPr>
+          <w:rFonts w:cstheme="minorHAnsi"/>
+          <w:lang w:val="en-GB"/>
+        </w:rPr>
+      </w:pPr>
+      <w:r>
+        <w:rPr>
+          <w:rFonts w:cstheme="minorHAnsi"/>
+          <w:lang w:val="en-GB"/>
+        </w:rPr>
+        <w:t xml:space="preserve">Object </w:t>
+      </w:r>
+      <w:r>
+        <w:rPr>
+          <w:rFonts w:cstheme="minorHAnsi"/>
+          <w:lang w:val="en-GB"/>
+        </w:rPr>
+        <w:t>tv</w:t>
+      </w:r>
+      <w:r>
+        <w:rPr>
+          <w:rFonts w:cstheme="minorHAnsi"/>
+          <w:lang w:val="en-GB"/>
+        </w:rPr>
+        <w:t xml:space="preserve">(1, "TV", "It's your old TV. Looks like can it can be turned on", false, "You turn on the TV, it's flickering and producing nothing but </w:t>
+      </w:r>
+      <w:proofErr w:type="spellStart"/>
+      <w:r>
+        <w:rPr>
+          <w:rFonts w:cstheme="minorHAnsi"/>
+          <w:lang w:val="en-GB"/>
+        </w:rPr>
+        <w:t>whitenoise</w:t>
+      </w:r>
+      <w:proofErr w:type="spellEnd"/>
+      <w:r>
+        <w:rPr>
+          <w:rFonts w:cstheme="minorHAnsi"/>
+          <w:lang w:val="en-GB"/>
+        </w:rPr>
+        <w:t>. Suddenly, the news channel turns on.");</w:t>
+      </w:r>
+    </w:p>
+    <w:p>
+      <w:pPr>
+        <w:rPr>
+          <w:b/>
+          <w:lang w:val="en-GB"/>
+        </w:rPr>
+      </w:pPr>
+      <w:r>
+        <w:rPr>
+          <w:lang w:val="en-GB"/>
+        </w:rPr>
+        <w:t xml:space="preserve">Keyword </w:t>
+      </w:r>
+      <w:proofErr w:type="spellStart"/>
+      <w:r>
+        <w:rPr>
+          <w:lang w:val="en-GB"/>
+        </w:rPr>
+        <w:t>k_</w:t>
+      </w:r>
+      <w:r>
+        <w:rPr>
+          <w:b/>
+          <w:lang w:val="en-GB"/>
+        </w:rPr>
+        <w:t>tv</w:t>
+      </w:r>
+      <w:proofErr w:type="spellEnd"/>
+      <w:r>
+        <w:rPr>
+          <w:lang w:val="en-GB"/>
+        </w:rPr>
+        <w:t>(false, { "television", "tv", "tv!", "television!", "tv?", "television!" });</w:t>
+      </w:r>
+    </w:p>
+    <w:p>
+      <w:pPr>
+        <w:rPr>
+          <w:lang w:val="en-GB"/>
+        </w:rPr>
+      </w:pPr>
+      <w:r>
+        <w:rPr>
+          <w:lang w:val="en-GB"/>
+        </w:rPr>
+        <w:t>--------------------------------------------------------------------------------------------------------------------------------------</w:t>
+      </w:r>
+    </w:p>
+    <w:p>
+      <w:pPr>
+        <w:rPr>
+          <w:lang w:val="en-US"/>
+        </w:rPr>
       </w:pPr>
       <w:r>
         <w:rPr>
@@ -1720,50 +2391,165 @@
         </w:rPr>
         <w:t xml:space="preserve"> </w:t>
       </w:r>
+      <w:r>
+        <w:rPr>
+          <w:lang w:val="en-US"/>
+        </w:rPr>
+        <w:t>Your mom has</w:t>
+      </w:r>
+      <w:r>
+        <w:rPr>
+          <w:lang w:val="en-US"/>
+        </w:rPr>
+        <w:t xml:space="preserve"> nightshift today</w:t>
+      </w:r>
+      <w:r>
+        <w:rPr>
+          <w:lang w:val="en-US"/>
+        </w:rPr>
+        <w:t xml:space="preserve"> and you are all a</w:t>
+      </w:r>
+      <w:r>
+        <w:rPr>
+          <w:lang w:val="en-US"/>
+        </w:rPr>
+        <w:t>lone.</w:t>
+      </w:r>
+      <w:r>
+        <w:rPr>
+          <w:lang w:val="en-US"/>
+        </w:rPr>
+        <w:br/>
+        <w:t>You get out of bed</w:t>
+      </w:r>
+      <w:r>
+        <w:rPr>
+          <w:lang w:val="en-US"/>
+        </w:rPr>
+        <w:t xml:space="preserve"> and see your </w:t>
+      </w:r>
+      <w:r>
+        <w:rPr>
+          <w:lang w:val="en-US"/>
+        </w:rPr>
+        <w:t>TV</w:t>
+      </w:r>
+      <w:r>
+        <w:rPr>
+          <w:lang w:val="en-US"/>
+        </w:rPr>
+        <w:t>, maybe you can turn it on</w:t>
+      </w:r>
+      <w:r>
+        <w:rPr>
+          <w:lang w:val="en-US"/>
+        </w:rPr>
+        <w:t>?</w:t>
+      </w:r>
+      <w:r>
+        <w:rPr>
+          <w:lang w:val="en-US"/>
+        </w:rPr>
+        <w:br/>
+      </w:r>
+      <w:r>
+        <w:rPr>
+          <w:lang w:val="en-US"/>
+        </w:rPr>
+        <w:t>“turn on TV”</w:t>
+      </w:r>
+      <w:r>
+        <w:rPr>
+          <w:lang w:val="en-US"/>
+        </w:rPr>
+        <w:br/>
+        <w:t xml:space="preserve">After a loud beeping sound and a bunch of </w:t>
+      </w:r>
       <w:proofErr w:type="spellStart"/>
       <w:r>
-        <w:t>Your</w:t>
+        <w:rPr>
+          <w:lang w:val="en-US"/>
+        </w:rPr>
+        <w:t>whitenoise</w:t>
       </w:r>
       <w:proofErr w:type="spellEnd"/>
       <w:r>
+        <w:rPr>
+          <w:lang w:val="en-US"/>
+        </w:rPr>
+        <w:t>, the news channel turns</w:t>
+      </w:r>
+      <w:r>
+        <w:rPr>
+          <w:lang w:val="en-US"/>
+        </w:rPr>
+        <w:t xml:space="preserve"> on.</w:t>
+      </w:r>
+      <w:r>
+        <w:rPr>
+          <w:lang w:val="en-US"/>
+        </w:rPr>
+        <w:br/>
+      </w:r>
+      <w:r>
+        <w:rPr>
+          <w:lang w:val="en-US"/>
+        </w:rPr>
+        <w:t>You hear a female voice out of the</w:t>
+      </w:r>
+      <w:r>
+        <w:rPr>
+          <w:lang w:val="en-US"/>
+        </w:rPr>
         <w:t xml:space="preserve"> </w:t>
       </w:r>
       <w:proofErr w:type="spellStart"/>
       <w:r>
-        <w:t>mom</w:t>
+        <w:rPr>
+          <w:lang w:val="en-US"/>
+        </w:rPr>
+        <w:t>telly</w:t>
       </w:r>
       <w:proofErr w:type="spellEnd"/>
       <w:r>
-        <w:t xml:space="preserve"> </w:t>
-      </w:r>
-      <w:proofErr w:type="spellStart"/>
-      <w:r>
-        <w:t>has</w:t>
-      </w:r>
-      <w:proofErr w:type="spellEnd"/>
-      <w:r>
-        <w:t xml:space="preserve"> </w:t>
-      </w:r>
-      <w:proofErr w:type="spellStart"/>
-      <w:r>
-        <w:t>nightshift</w:t>
-      </w:r>
-      <w:proofErr w:type="spellEnd"/>
-      <w:r>
-        <w:t xml:space="preserve"> </w:t>
-      </w:r>
-      <w:proofErr w:type="spellStart"/>
-      <w:r>
-        <w:t>today</w:t>
-      </w:r>
-      <w:proofErr w:type="spellEnd"/>
-      <w:r>
+        <w:rPr>
+          <w:lang w:val="en-US"/>
+        </w:rPr>
         <w:br/>
+        <w:t xml:space="preserve">“It </w:t>
+      </w:r>
+      <w:r>
+        <w:rPr>
+          <w:lang w:val="en-US"/>
+        </w:rPr>
+        <w:t xml:space="preserve">is 10pm on this Saturday </w:t>
+      </w:r>
+      <w:r>
+        <w:rPr>
+          <w:lang w:val="en-US"/>
+        </w:rPr>
+        <w:t>the 10</w:t>
+      </w:r>
+      <w:r>
+        <w:rPr>
+          <w:vertAlign w:val="superscript"/>
+          <w:lang w:val="en-US"/>
+        </w:rPr>
+        <w:t>th</w:t>
+      </w:r>
+      <w:r>
+        <w:rPr>
+          <w:lang w:val="en-US"/>
+        </w:rPr>
+        <w:t xml:space="preserve"> of March 2033, and you are watching Box NEWS”</w:t>
       </w:r>
     </w:p>
     <w:p>
       <w:pPr>
         <w:spacing w:line="257" w:lineRule="auto"/>
+        <w:rPr>
+          <w:lang w:val="en-US"/>
+        </w:rPr>
       </w:pPr>
     </w:p>
     <w:sectPr>
@@ -2798,17 +3584,18 @@
     <w:basedOn w:val="Heading5"/>
     <w:link w:val="ObjectsChar"/>
     <w:qFormat/>
-    <w:rsid w:val="005E3DB2"/>
+    <w:rsid w:val="003C0B2A"/>
     <w:rPr>
       <w:b/>
-      <w:color w:val="000000" w:themeColor="text1"/>
+      <w:color w:val="4472C4" w:themeColor="accent1"/>
+      <w:u w:val="single"/>
     </w:rPr>
   </w:style>
   <w:style w:type="character" w:customStyle="1" w:styleId="SceneChar">
     <w:name w:val="Scene Char"/>
     <w:basedOn w:val="PathChar"/>
     <w:link w:val="Scene"/>
-    <w:rsid w:val="00DD575C"/>
+    <w:rsid w:val="00A02604"/>
     <w:rPr>
       <w:rFonts w:asciiTheme="majorHAnsi" w:eastAsiaTheme="majorEastAsia" w:hAnsiTheme="majorHAnsi" w:cstheme="majorBidi"/>
       <w:b/>
@@ -2852,13 +3639,14 @@
     <w:name w:val="Objects Char"/>
     <w:basedOn w:val="Heading4Char"/>
     <w:link w:val="Objects"/>
-    <w:rsid w:val="005E3DB2"/>
+    <w:rsid w:val="003C0B2A"/>
     <w:rPr>
       <w:rFonts w:asciiTheme="majorHAnsi" w:eastAsiaTheme="majorEastAsia" w:hAnsiTheme="majorHAnsi" w:cstheme="majorBidi"/>
       <w:b/>
       <w:i w:val="0"/>
       <w:iCs w:val="0"/>
-      <w:color w:val="000000" w:themeColor="text1"/>
+      <w:color w:val="4472C4" w:themeColor="accent1"/>
+      <w:u w:val="single"/>
     </w:rPr>
   </w:style>
   <w:style w:type="character" w:customStyle="1" w:styleId="Heading3Char">

</xml_diff>